<commit_message>
Update Conhecendo Banco de Dados - Copia.docx
</commit_message>
<xml_diff>
--- a/Conhecendo Banco de Dados - Copia.docx
+++ b/Conhecendo Banco de Dados - Copia.docx
@@ -20327,9 +20327,27 @@
     </w:p>
     <w:p>
       <w:pPr>
+        <w:pStyle w:val="IMGTBLGRF"/>
+        <w:rPr>
+          <w:lang w:eastAsia="en-US"/>
+        </w:rPr>
+      </w:pPr>
+    </w:p>
+    <w:p>
+      <w:pPr>
+        <w:pStyle w:val="Ttulo2"/>
+      </w:pPr>
+      <w:r>
+        <w:t>Tecnologia Front end</w:t>
+      </w:r>
+    </w:p>
+    <w:p>
+      <w:pPr>
         <w:pStyle w:val="CORPO"/>
-        <w:ind w:firstLine="0"/>
-      </w:pPr>
+      </w:pPr>
+      <w:r>
+        <w:t>Em nosso projeto optamos por utilizar o AngularJS como nossa tecnologia front end pois nos familiarizamos mais com essa tecnologia e achamos que ela seria a melhor opção pra usarmos no projeto.</w:t>
+      </w:r>
     </w:p>
     <w:p>
       <w:pPr>

</xml_diff>